<commit_message>
Added Meeting 6 Link
</commit_message>
<xml_diff>
--- a/Meetings/Meeting Video - Links.docx
+++ b/Meetings/Meeting Video - Links.docx
@@ -223,7 +223,7 @@
       <w:r>
         <w:br/>
       </w:r>
-      <w:hyperlink r:id="Rf5c02de3af964aee">
+      <w:hyperlink r:id="R20b8e60247424e73">
         <w:r>
           <w:rPr>
             <w:rStyle w:val="Hyperlink"/>
@@ -231,6 +231,49 @@
           <w:t>https://web.microsoftstream.com/video/cb3b1f22-9831-41ac-a206-9ed9721491ca</w:t>
         </w:r>
       </w:hyperlink>
+    </w:p>
+    <w:p>
+      <w:pPr>
+        <w:pStyle w:val="Normal"/>
+      </w:pPr>
+    </w:p>
+    <w:p>
+      <w:pPr>
+        <w:pStyle w:val="Normal"/>
+        <w:rPr>
+          <w:b w:val="1"/>
+          <w:bCs w:val="1"/>
+        </w:rPr>
+      </w:pPr>
+      <w:r>
+        <w:rPr>
+          <w:b w:val="1"/>
+          <w:bCs w:val="1"/>
+        </w:rPr>
+        <w:t>Meeting 6 (14/10/2020)</w:t>
+      </w:r>
+      <w:r>
+        <w:br/>
+      </w:r>
+      <w:hyperlink r:id="R05787f4d220b4280">
+        <w:r>
+          <w:rPr>
+            <w:rStyle w:val="Hyperlink"/>
+            <w:b w:val="1"/>
+            <w:bCs w:val="1"/>
+          </w:rPr>
+          <w:t>https://web.microsoftstream.com/video/752c0405-9afd-4adb-b73c-65edc0ba05bb</w:t>
+        </w:r>
+      </w:hyperlink>
+    </w:p>
+    <w:p>
+      <w:pPr>
+        <w:pStyle w:val="Normal"/>
+        <w:rPr>
+          <w:b w:val="1"/>
+          <w:bCs w:val="1"/>
+        </w:rPr>
+      </w:pPr>
     </w:p>
     <w:p>
       <w:pPr>

</xml_diff>

<commit_message>
Meeting 7 - 8AM files
</commit_message>
<xml_diff>
--- a/Meetings/Meeting Video - Links.docx
+++ b/Meetings/Meeting Video - Links.docx
@@ -1,30 +1,30 @@
 
-<file path=word/document2.xml><?xml version="1.0" encoding="utf-8"?>
-<w:document xmlns:wpc="http://schemas.microsoft.com/office/word/2010/wordprocessingCanvas" xmlns:mc="http://schemas.openxmlformats.org/markup-compatibility/2006" xmlns:o="urn:schemas-microsoft-com:office:office" xmlns:r="http://schemas.openxmlformats.org/officeDocument/2006/relationships" xmlns:m="http://schemas.openxmlformats.org/officeDocument/2006/math" xmlns:v="urn:schemas-microsoft-com:vml" xmlns:wp14="http://schemas.microsoft.com/office/word/2010/wordprocessingDrawing" xmlns:wp="http://schemas.openxmlformats.org/drawingml/2006/wordprocessingDrawing" xmlns:w10="urn:schemas-microsoft-com:office:word" xmlns:w="http://schemas.openxmlformats.org/wordprocessingml/2006/main" xmlns:w14="http://schemas.microsoft.com/office/word/2010/wordml" xmlns:w15="http://schemas.microsoft.com/office/word/2012/wordml" xmlns:wpg="http://schemas.microsoft.com/office/word/2010/wordprocessingGroup" xmlns:wpi="http://schemas.microsoft.com/office/word/2010/wordprocessingInk" xmlns:wne="http://schemas.microsoft.com/office/word/2006/wordml" xmlns:wps="http://schemas.microsoft.com/office/word/2010/wordprocessingShape" mc:Ignorable="w14 w15 wp14">
+<file path=word/document.xml><?xml version="1.0" encoding="utf-8"?>
+<w:document xmlns:wpc="http://schemas.microsoft.com/office/word/2010/wordprocessingCanvas" xmlns:cx="http://schemas.microsoft.com/office/drawing/2014/chartex" xmlns:cx1="http://schemas.microsoft.com/office/drawing/2015/9/8/chartex" xmlns:cx2="http://schemas.microsoft.com/office/drawing/2015/10/21/chartex" xmlns:cx3="http://schemas.microsoft.com/office/drawing/2016/5/9/chartex" xmlns:cx4="http://schemas.microsoft.com/office/drawing/2016/5/10/chartex" xmlns:cx5="http://schemas.microsoft.com/office/drawing/2016/5/11/chartex" xmlns:cx6="http://schemas.microsoft.com/office/drawing/2016/5/12/chartex" xmlns:cx7="http://schemas.microsoft.com/office/drawing/2016/5/13/chartex" xmlns:cx8="http://schemas.microsoft.com/office/drawing/2016/5/14/chartex" xmlns:mc="http://schemas.openxmlformats.org/markup-compatibility/2006" xmlns:aink="http://schemas.microsoft.com/office/drawing/2016/ink" xmlns:am3d="http://schemas.microsoft.com/office/drawing/2017/model3d" xmlns:o="urn:schemas-microsoft-com:office:office" xmlns:r="http://schemas.openxmlformats.org/officeDocument/2006/relationships" xmlns:m="http://schemas.openxmlformats.org/officeDocument/2006/math" xmlns:v="urn:schemas-microsoft-com:vml" xmlns:wp14="http://schemas.microsoft.com/office/word/2010/wordprocessingDrawing" xmlns:wp="http://schemas.openxmlformats.org/drawingml/2006/wordprocessingDrawing" xmlns:w10="urn:schemas-microsoft-com:office:word" xmlns:w="http://schemas.openxmlformats.org/wordprocessingml/2006/main" xmlns:w14="http://schemas.microsoft.com/office/word/2010/wordml" xmlns:w15="http://schemas.microsoft.com/office/word/2012/wordml" xmlns:w16cex="http://schemas.microsoft.com/office/word/2018/wordml/cex" xmlns:w16cid="http://schemas.microsoft.com/office/word/2016/wordml/cid" xmlns:w16="http://schemas.microsoft.com/office/word/2018/wordml" xmlns:w16se="http://schemas.microsoft.com/office/word/2015/wordml/symex" xmlns:wpg="http://schemas.microsoft.com/office/word/2010/wordprocessingGroup" xmlns:wpi="http://schemas.microsoft.com/office/word/2010/wordprocessingInk" xmlns:wne="http://schemas.microsoft.com/office/word/2006/wordml" xmlns:wps="http://schemas.microsoft.com/office/word/2010/wordprocessingShape" mc:Ignorable="w14 w15 w16se w16cid w16 w16cex wp14">
   <w:body>
     <w:p>
       <w:pPr>
         <w:rPr>
-          <w:b w:val="1"/>
-          <w:bCs w:val="1"/>
-        </w:rPr>
-      </w:pPr>
-      <w:r>
-        <w:rPr>
-          <w:b w:val="1"/>
-          <w:bCs w:val="1"/>
+          <w:b/>
+          <w:bCs/>
+        </w:rPr>
+      </w:pPr>
+      <w:r>
+        <w:rPr>
+          <w:b/>
+          <w:bCs/>
         </w:rPr>
         <w:t>Meeting 1 (26/09/2020)</w:t>
       </w:r>
       <w:r>
         <w:br/>
       </w:r>
-      <w:hyperlink r:id="R6eed84ba25fd44ee">
+      <w:hyperlink r:id="rId7">
         <w:r>
           <w:rPr>
             <w:rStyle w:val="Hyperlink"/>
-            <w:b w:val="1"/>
-            <w:bCs w:val="1"/>
+            <w:b/>
+            <w:bCs/>
           </w:rPr>
           <w:t>https://web.microsoftstream.com/video/30e18357-23e9-4a49-85f4-b769cb7cc206</w:t>
         </w:r>
@@ -32,37 +32,35 @@
     </w:p>
     <w:p>
       <w:pPr>
-        <w:pStyle w:val="Normal"/>
-        <w:rPr>
-          <w:b w:val="1"/>
-          <w:bCs w:val="1"/>
-        </w:rPr>
-      </w:pPr>
-    </w:p>
-    <w:p>
-      <w:pPr>
-        <w:pStyle w:val="Normal"/>
-        <w:rPr>
-          <w:b w:val="1"/>
-          <w:bCs w:val="1"/>
-        </w:rPr>
-      </w:pPr>
-      <w:r>
-        <w:rPr>
-          <w:b w:val="1"/>
-          <w:bCs w:val="1"/>
+        <w:rPr>
+          <w:b/>
+          <w:bCs/>
+        </w:rPr>
+      </w:pPr>
+    </w:p>
+    <w:p>
+      <w:pPr>
+        <w:rPr>
+          <w:b/>
+          <w:bCs/>
+        </w:rPr>
+      </w:pPr>
+      <w:r>
+        <w:rPr>
+          <w:b/>
+          <w:bCs/>
         </w:rPr>
         <w:t>Meeting 2 (27/09/2020)</w:t>
       </w:r>
       <w:r>
         <w:br/>
       </w:r>
-      <w:hyperlink r:id="R75569988edb0499b">
+      <w:hyperlink r:id="rId8">
         <w:r>
           <w:rPr>
             <w:rStyle w:val="Hyperlink"/>
-            <w:b w:val="1"/>
-            <w:bCs w:val="1"/>
+            <w:b/>
+            <w:bCs/>
           </w:rPr>
           <w:t>https://web.microsoftstream.com/video/05fb038b-4849-4646-88aa-daba22dc4fc4</w:t>
         </w:r>
@@ -70,37 +68,35 @@
     </w:p>
     <w:p>
       <w:pPr>
-        <w:pStyle w:val="Normal"/>
-        <w:rPr>
-          <w:b w:val="1"/>
-          <w:bCs w:val="1"/>
-        </w:rPr>
-      </w:pPr>
-    </w:p>
-    <w:p>
-      <w:pPr>
-        <w:pStyle w:val="Normal"/>
-        <w:rPr>
-          <w:b w:val="1"/>
-          <w:bCs w:val="1"/>
-        </w:rPr>
-      </w:pPr>
-      <w:r>
-        <w:rPr>
-          <w:b w:val="1"/>
-          <w:bCs w:val="1"/>
+        <w:rPr>
+          <w:b/>
+          <w:bCs/>
+        </w:rPr>
+      </w:pPr>
+    </w:p>
+    <w:p>
+      <w:pPr>
+        <w:rPr>
+          <w:b/>
+          <w:bCs/>
+        </w:rPr>
+      </w:pPr>
+      <w:r>
+        <w:rPr>
+          <w:b/>
+          <w:bCs/>
         </w:rPr>
         <w:t>Meeting 3 (30/09/2020)</w:t>
       </w:r>
       <w:r>
         <w:br/>
       </w:r>
-      <w:hyperlink r:id="Rc7a7850573494acf">
+      <w:hyperlink r:id="rId9">
         <w:r>
           <w:rPr>
             <w:rStyle w:val="Hyperlink"/>
-            <w:b w:val="1"/>
-            <w:bCs w:val="1"/>
+            <w:b/>
+            <w:bCs/>
           </w:rPr>
           <w:t>https://web.microsoftstream.com/video/8c92aa5f-62b6-4a2f-9208-b757fb3d7555</w:t>
         </w:r>
@@ -108,37 +104,35 @@
     </w:p>
     <w:p>
       <w:pPr>
-        <w:pStyle w:val="Normal"/>
-        <w:rPr>
-          <w:b w:val="1"/>
-          <w:bCs w:val="1"/>
-        </w:rPr>
-      </w:pPr>
-    </w:p>
-    <w:p>
-      <w:pPr>
-        <w:pStyle w:val="Normal"/>
-        <w:rPr>
-          <w:b w:val="1"/>
-          <w:bCs w:val="1"/>
-        </w:rPr>
-      </w:pPr>
-      <w:r>
-        <w:rPr>
-          <w:b w:val="1"/>
-          <w:bCs w:val="1"/>
+        <w:rPr>
+          <w:b/>
+          <w:bCs/>
+        </w:rPr>
+      </w:pPr>
+    </w:p>
+    <w:p>
+      <w:pPr>
+        <w:rPr>
+          <w:b/>
+          <w:bCs/>
+        </w:rPr>
+      </w:pPr>
+      <w:r>
+        <w:rPr>
+          <w:b/>
+          <w:bCs/>
         </w:rPr>
         <w:t>Meeting 4 (07/10/2020)</w:t>
       </w:r>
       <w:r>
         <w:br/>
       </w:r>
-      <w:hyperlink r:id="R129574646e9c4b8d">
+      <w:hyperlink r:id="rId10">
         <w:r>
           <w:rPr>
             <w:rStyle w:val="Hyperlink"/>
-            <w:b w:val="1"/>
-            <w:bCs w:val="1"/>
+            <w:b/>
+            <w:bCs/>
           </w:rPr>
           <w:t>https://web.microsoftstream.com/video/5d767f29-19af-45c4-a171-1ea3d56b1c65</w:t>
         </w:r>
@@ -146,51 +140,51 @@
     </w:p>
     <w:p>
       <w:pPr>
-        <w:pStyle w:val="Normal"/>
-        <w:rPr>
-          <w:b w:val="1"/>
-          <w:bCs w:val="1"/>
-        </w:rPr>
-      </w:pPr>
-    </w:p>
-    <w:p>
-      <w:pPr>
-        <w:pStyle w:val="Normal"/>
-        <w:rPr>
-          <w:b w:val="1"/>
-          <w:bCs w:val="1"/>
-        </w:rPr>
-      </w:pPr>
-      <w:r>
-        <w:rPr>
-          <w:b w:val="1"/>
-          <w:bCs w:val="1"/>
+        <w:rPr>
+          <w:b/>
+          <w:bCs/>
+        </w:rPr>
+      </w:pPr>
+    </w:p>
+    <w:p>
+      <w:pPr>
+        <w:rPr>
+          <w:b/>
+          <w:bCs/>
+        </w:rPr>
+      </w:pPr>
+      <w:r>
+        <w:rPr>
+          <w:b/>
+          <w:bCs/>
         </w:rPr>
         <w:t xml:space="preserve">Meeting 4 – </w:t>
       </w:r>
-      <w:r>
-        <w:rPr>
-          <w:b w:val="1"/>
-          <w:bCs w:val="1"/>
+      <w:proofErr w:type="spellStart"/>
+      <w:r>
+        <w:rPr>
+          <w:b/>
+          <w:bCs/>
         </w:rPr>
         <w:t>Github</w:t>
       </w:r>
-      <w:r>
-        <w:rPr>
-          <w:b w:val="1"/>
-          <w:bCs w:val="1"/>
+      <w:proofErr w:type="spellEnd"/>
+      <w:r>
+        <w:rPr>
+          <w:b/>
+          <w:bCs/>
         </w:rPr>
         <w:t xml:space="preserve"> Tutorial</w:t>
       </w:r>
       <w:r>
         <w:br/>
       </w:r>
-      <w:hyperlink r:id="Rc6f0af7373564a92">
+      <w:hyperlink r:id="rId11">
         <w:r>
           <w:rPr>
             <w:rStyle w:val="Hyperlink"/>
-            <w:b w:val="1"/>
-            <w:bCs w:val="1"/>
+            <w:b/>
+            <w:bCs/>
           </w:rPr>
           <w:t>https://web.microsoftstream.com/video/9ac465fa-5be4-4544-b518-e735a8bb8029</w:t>
         </w:r>
@@ -198,32 +192,30 @@
     </w:p>
     <w:p>
       <w:pPr>
-        <w:pStyle w:val="Normal"/>
-        <w:rPr>
-          <w:b w:val="1"/>
-          <w:bCs w:val="1"/>
-        </w:rPr>
-      </w:pPr>
-    </w:p>
-    <w:p>
-      <w:pPr>
-        <w:pStyle w:val="Normal"/>
-        <w:rPr>
-          <w:b w:val="1"/>
-          <w:bCs w:val="1"/>
-        </w:rPr>
-      </w:pPr>
-      <w:r>
-        <w:rPr>
-          <w:b w:val="1"/>
-          <w:bCs w:val="1"/>
+        <w:rPr>
+          <w:b/>
+          <w:bCs/>
+        </w:rPr>
+      </w:pPr>
+    </w:p>
+    <w:p>
+      <w:pPr>
+        <w:rPr>
+          <w:b/>
+          <w:bCs/>
+        </w:rPr>
+      </w:pPr>
+      <w:r>
+        <w:rPr>
+          <w:b/>
+          <w:bCs/>
         </w:rPr>
         <w:t>Meeting 5 (10/10/2020) - Minor Meeting</w:t>
       </w:r>
       <w:r>
         <w:br/>
       </w:r>
-      <w:hyperlink r:id="R20b8e60247424e73">
+      <w:hyperlink r:id="rId12">
         <w:r>
           <w:rPr>
             <w:rStyle w:val="Hyperlink"/>
@@ -232,81 +224,140 @@
         </w:r>
       </w:hyperlink>
     </w:p>
-    <w:p>
-      <w:pPr>
-        <w:pStyle w:val="Normal"/>
-      </w:pPr>
-    </w:p>
-    <w:p>
-      <w:pPr>
-        <w:pStyle w:val="Normal"/>
-        <w:rPr>
-          <w:b w:val="1"/>
-          <w:bCs w:val="1"/>
-        </w:rPr>
-      </w:pPr>
-      <w:r>
-        <w:rPr>
-          <w:b w:val="1"/>
-          <w:bCs w:val="1"/>
+    <w:p/>
+    <w:p>
+      <w:pPr>
+        <w:rPr>
+          <w:rStyle w:val="Hyperlink"/>
+          <w:b/>
+          <w:bCs/>
+        </w:rPr>
+      </w:pPr>
+      <w:r>
+        <w:rPr>
+          <w:b/>
+          <w:bCs/>
         </w:rPr>
         <w:t>Meeting 6 (14/10/2020)</w:t>
       </w:r>
       <w:r>
         <w:br/>
       </w:r>
-      <w:hyperlink r:id="R05787f4d220b4280">
+      <w:hyperlink r:id="rId13">
         <w:r>
           <w:rPr>
             <w:rStyle w:val="Hyperlink"/>
-            <w:b w:val="1"/>
-            <w:bCs w:val="1"/>
+            <w:b/>
+            <w:bCs/>
           </w:rPr>
           <w:t>https://web.microsoftstream.com/video/752c0405-9afd-4adb-b73c-65edc0ba05bb</w:t>
         </w:r>
       </w:hyperlink>
-    </w:p>
-    <w:p>
-      <w:pPr>
-        <w:pStyle w:val="Normal"/>
-        <w:rPr>
-          <w:b w:val="1"/>
-          <w:bCs w:val="1"/>
-        </w:rPr>
-      </w:pPr>
-    </w:p>
-    <w:p>
-      <w:pPr>
-        <w:pStyle w:val="Normal"/>
-        <w:rPr>
-          <w:b w:val="1"/>
-          <w:bCs w:val="1"/>
-        </w:rPr>
-      </w:pPr>
-      <w:r>
+      <w:r>
+        <w:rPr>
+          <w:rStyle w:val="Hyperlink"/>
+          <w:b/>
+          <w:bCs/>
+        </w:rPr>
         <w:br/>
       </w:r>
     </w:p>
     <w:p>
       <w:pPr>
-        <w:pStyle w:val="Normal"/>
-        <w:rPr>
-          <w:b w:val="1"/>
-          <w:bCs w:val="1"/>
-        </w:rPr>
-      </w:pPr>
-    </w:p>
-    <w:p>
-      <w:pPr>
-        <w:pStyle w:val="Normal"/>
-        <w:rPr>
-          <w:b w:val="1"/>
-          <w:bCs w:val="1"/>
+        <w:rPr>
+          <w:b/>
+          <w:bCs/>
+        </w:rPr>
+      </w:pPr>
+      <w:r>
+        <w:rPr>
+          <w:rStyle w:val="normaltextrun"/>
+          <w:rFonts w:ascii="Calibri" w:hAnsi="Calibri" w:cs="Calibri"/>
+          <w:b/>
+          <w:bCs/>
+          <w:color w:val="000000"/>
+          <w:shd w:val="clear" w:color="auto" w:fill="FFFFFF"/>
+        </w:rPr>
+        <w:t>Meeting #7 (8am AEDT)</w:t>
+      </w:r>
+      <w:r>
+        <w:rPr>
+          <w:rStyle w:val="scxw138108407"/>
+          <w:rFonts w:ascii="Calibri" w:hAnsi="Calibri" w:cs="Calibri"/>
+          <w:color w:val="000000"/>
+          <w:shd w:val="clear" w:color="auto" w:fill="FFFFFF"/>
+        </w:rPr>
+        <w:t> </w:t>
+      </w:r>
+      <w:r>
+        <w:rPr>
+          <w:rFonts w:ascii="Calibri" w:hAnsi="Calibri" w:cs="Calibri"/>
+          <w:color w:val="000000"/>
+          <w:shd w:val="clear" w:color="auto" w:fill="FFFFFF"/>
+        </w:rPr>
+        <w:br/>
+      </w:r>
+      <w:hyperlink r:id="rId14" w:tgtFrame="_blank" w:history="1">
+        <w:r>
+          <w:rPr>
+            <w:rStyle w:val="normaltextrun"/>
+            <w:rFonts w:ascii="Calibri" w:hAnsi="Calibri" w:cs="Calibri"/>
+            <w:b/>
+            <w:bCs/>
+            <w:color w:val="0563C1"/>
+            <w:u w:val="single"/>
+            <w:shd w:val="clear" w:color="auto" w:fill="FFFFFF"/>
+          </w:rPr>
+          <w:t>https://web.microsoftstream.com/video/f750331b-cf5e-4ea6-a009-3ec626fdd90b</w:t>
+        </w:r>
+      </w:hyperlink>
+      <w:r>
+        <w:rPr>
+          <w:rStyle w:val="eop"/>
+          <w:rFonts w:ascii="Calibri" w:hAnsi="Calibri" w:cs="Calibri"/>
+          <w:color w:val="000000"/>
+          <w:shd w:val="clear" w:color="auto" w:fill="FFFFFF"/>
+        </w:rPr>
+        <w:t> </w:t>
+      </w:r>
+    </w:p>
+    <w:p>
+      <w:pPr>
+        <w:rPr>
+          <w:b/>
+          <w:bCs/>
+        </w:rPr>
+      </w:pPr>
+    </w:p>
+    <w:p>
+      <w:pPr>
+        <w:rPr>
+          <w:b/>
+          <w:bCs/>
+        </w:rPr>
+      </w:pPr>
+      <w:r>
+        <w:br/>
+      </w:r>
+    </w:p>
+    <w:p>
+      <w:pPr>
+        <w:rPr>
+          <w:b/>
+          <w:bCs/>
+        </w:rPr>
+      </w:pPr>
+    </w:p>
+    <w:p>
+      <w:pPr>
+        <w:rPr>
+          <w:b/>
+          <w:bCs/>
         </w:rPr>
       </w:pPr>
     </w:p>
     <w:sectPr>
-      <w:pgSz w:w="12240" w:h="15840" w:orient="portrait"/>
+      <w:pgSz w:w="12240" w:h="15840"/>
       <w:pgMar w:top="1440" w:right="1440" w:bottom="1440" w:left="1440" w:header="720" w:footer="720" w:gutter="0"/>
       <w:cols w:space="720"/>
       <w:docGrid w:linePitch="360"/>
@@ -316,11 +367,11 @@
 </file>
 
 <file path=word/styles.xml><?xml version="1.0" encoding="utf-8"?>
-<w:styles xmlns:wp14="http://schemas.microsoft.com/office/word/2010/wordprocessingDrawing" xmlns:mc="http://schemas.openxmlformats.org/markup-compatibility/2006" xmlns:r="http://schemas.openxmlformats.org/officeDocument/2006/relationships" xmlns:w="http://schemas.openxmlformats.org/wordprocessingml/2006/main" xmlns:w14="http://schemas.microsoft.com/office/word/2010/wordml" xmlns:w15="http://schemas.microsoft.com/office/word/2012/wordml" mc:Ignorable="w14 w15 wp14">
+<w:styles xmlns:mc="http://schemas.openxmlformats.org/markup-compatibility/2006" xmlns:r="http://schemas.openxmlformats.org/officeDocument/2006/relationships" xmlns:w="http://schemas.openxmlformats.org/wordprocessingml/2006/main" xmlns:w14="http://schemas.microsoft.com/office/word/2010/wordml" xmlns:w15="http://schemas.microsoft.com/office/word/2012/wordml" xmlns:w16cex="http://schemas.microsoft.com/office/word/2018/wordml/cex" xmlns:w16cid="http://schemas.microsoft.com/office/word/2016/wordml/cid" xmlns:w16="http://schemas.microsoft.com/office/word/2018/wordml" xmlns:w16se="http://schemas.microsoft.com/office/word/2015/wordml/symex" mc:Ignorable="w14 w15 w16se w16cid w16 w16cex">
   <w:docDefaults>
     <w:rPrDefault>
       <w:rPr>
-        <w:rFonts w:asciiTheme="minorHAnsi" w:hAnsiTheme="minorHAnsi" w:eastAsiaTheme="minorHAnsi" w:cstheme="minorBidi"/>
+        <w:rFonts w:asciiTheme="minorHAnsi" w:eastAsiaTheme="minorHAnsi" w:hAnsiTheme="minorHAnsi" w:cstheme="minorBidi"/>
         <w:sz w:val="22"/>
         <w:szCs w:val="22"/>
         <w:lang w:val="en-US" w:eastAsia="en-US" w:bidi="ar-SA"/>
@@ -332,17 +383,17 @@
       </w:pPr>
     </w:pPrDefault>
   </w:docDefaults>
-  <w:latentStyles w:defLockedState="0" w:defUIPriority="99" w:defSemiHidden="0" w:defUnhideWhenUsed="0" w:defQFormat="0" w:count="371">
+  <w:latentStyles w:defLockedState="0" w:defUIPriority="99" w:defSemiHidden="0" w:defUnhideWhenUsed="0" w:defQFormat="0" w:count="376">
     <w:lsdException w:name="Normal" w:uiPriority="0" w:qFormat="1"/>
     <w:lsdException w:name="heading 1" w:uiPriority="9" w:qFormat="1"/>
-    <w:lsdException w:name="heading 2" w:uiPriority="9" w:semiHidden="1" w:unhideWhenUsed="1" w:qFormat="1"/>
-    <w:lsdException w:name="heading 3" w:uiPriority="9" w:semiHidden="1" w:unhideWhenUsed="1" w:qFormat="1"/>
-    <w:lsdException w:name="heading 4" w:uiPriority="9" w:semiHidden="1" w:unhideWhenUsed="1" w:qFormat="1"/>
-    <w:lsdException w:name="heading 5" w:uiPriority="9" w:semiHidden="1" w:unhideWhenUsed="1" w:qFormat="1"/>
-    <w:lsdException w:name="heading 6" w:uiPriority="9" w:semiHidden="1" w:unhideWhenUsed="1" w:qFormat="1"/>
-    <w:lsdException w:name="heading 7" w:uiPriority="9" w:semiHidden="1" w:unhideWhenUsed="1" w:qFormat="1"/>
-    <w:lsdException w:name="heading 8" w:uiPriority="9" w:semiHidden="1" w:unhideWhenUsed="1" w:qFormat="1"/>
-    <w:lsdException w:name="heading 9" w:uiPriority="9" w:semiHidden="1" w:unhideWhenUsed="1" w:qFormat="1"/>
+    <w:lsdException w:name="heading 2" w:semiHidden="1" w:uiPriority="9" w:unhideWhenUsed="1" w:qFormat="1"/>
+    <w:lsdException w:name="heading 3" w:semiHidden="1" w:uiPriority="9" w:unhideWhenUsed="1" w:qFormat="1"/>
+    <w:lsdException w:name="heading 4" w:semiHidden="1" w:uiPriority="9" w:unhideWhenUsed="1" w:qFormat="1"/>
+    <w:lsdException w:name="heading 5" w:semiHidden="1" w:uiPriority="9" w:unhideWhenUsed="1" w:qFormat="1"/>
+    <w:lsdException w:name="heading 6" w:semiHidden="1" w:uiPriority="9" w:unhideWhenUsed="1" w:qFormat="1"/>
+    <w:lsdException w:name="heading 7" w:semiHidden="1" w:uiPriority="9" w:unhideWhenUsed="1" w:qFormat="1"/>
+    <w:lsdException w:name="heading 8" w:semiHidden="1" w:uiPriority="9" w:unhideWhenUsed="1" w:qFormat="1"/>
+    <w:lsdException w:name="heading 9" w:semiHidden="1" w:uiPriority="9" w:unhideWhenUsed="1" w:qFormat="1"/>
     <w:lsdException w:name="index 1" w:semiHidden="1" w:unhideWhenUsed="1"/>
     <w:lsdException w:name="index 2" w:semiHidden="1" w:unhideWhenUsed="1"/>
     <w:lsdException w:name="index 3" w:semiHidden="1" w:unhideWhenUsed="1"/>
@@ -352,22 +403,22 @@
     <w:lsdException w:name="index 7" w:semiHidden="1" w:unhideWhenUsed="1"/>
     <w:lsdException w:name="index 8" w:semiHidden="1" w:unhideWhenUsed="1"/>
     <w:lsdException w:name="index 9" w:semiHidden="1" w:unhideWhenUsed="1"/>
-    <w:lsdException w:name="toc 1" w:uiPriority="39" w:semiHidden="1" w:unhideWhenUsed="1"/>
-    <w:lsdException w:name="toc 2" w:uiPriority="39" w:semiHidden="1" w:unhideWhenUsed="1"/>
-    <w:lsdException w:name="toc 3" w:uiPriority="39" w:semiHidden="1" w:unhideWhenUsed="1"/>
-    <w:lsdException w:name="toc 4" w:uiPriority="39" w:semiHidden="1" w:unhideWhenUsed="1"/>
-    <w:lsdException w:name="toc 5" w:uiPriority="39" w:semiHidden="1" w:unhideWhenUsed="1"/>
-    <w:lsdException w:name="toc 6" w:uiPriority="39" w:semiHidden="1" w:unhideWhenUsed="1"/>
-    <w:lsdException w:name="toc 7" w:uiPriority="39" w:semiHidden="1" w:unhideWhenUsed="1"/>
-    <w:lsdException w:name="toc 8" w:uiPriority="39" w:semiHidden="1" w:unhideWhenUsed="1"/>
-    <w:lsdException w:name="toc 9" w:uiPriority="39" w:semiHidden="1" w:unhideWhenUsed="1"/>
+    <w:lsdException w:name="toc 1" w:semiHidden="1" w:uiPriority="39" w:unhideWhenUsed="1"/>
+    <w:lsdException w:name="toc 2" w:semiHidden="1" w:uiPriority="39" w:unhideWhenUsed="1"/>
+    <w:lsdException w:name="toc 3" w:semiHidden="1" w:uiPriority="39" w:unhideWhenUsed="1"/>
+    <w:lsdException w:name="toc 4" w:semiHidden="1" w:uiPriority="39" w:unhideWhenUsed="1"/>
+    <w:lsdException w:name="toc 5" w:semiHidden="1" w:uiPriority="39" w:unhideWhenUsed="1"/>
+    <w:lsdException w:name="toc 6" w:semiHidden="1" w:uiPriority="39" w:unhideWhenUsed="1"/>
+    <w:lsdException w:name="toc 7" w:semiHidden="1" w:uiPriority="39" w:unhideWhenUsed="1"/>
+    <w:lsdException w:name="toc 8" w:semiHidden="1" w:uiPriority="39" w:unhideWhenUsed="1"/>
+    <w:lsdException w:name="toc 9" w:semiHidden="1" w:uiPriority="39" w:unhideWhenUsed="1"/>
     <w:lsdException w:name="Normal Indent" w:semiHidden="1" w:unhideWhenUsed="1"/>
     <w:lsdException w:name="footnote text" w:semiHidden="1" w:unhideWhenUsed="1"/>
     <w:lsdException w:name="annotation text" w:semiHidden="1" w:unhideWhenUsed="1"/>
     <w:lsdException w:name="header" w:semiHidden="1" w:unhideWhenUsed="1"/>
     <w:lsdException w:name="footer" w:semiHidden="1" w:unhideWhenUsed="1"/>
     <w:lsdException w:name="index heading" w:semiHidden="1" w:unhideWhenUsed="1"/>
-    <w:lsdException w:name="caption" w:uiPriority="35" w:semiHidden="1" w:unhideWhenUsed="1" w:qFormat="1"/>
+    <w:lsdException w:name="caption" w:semiHidden="1" w:uiPriority="35" w:unhideWhenUsed="1" w:qFormat="1"/>
     <w:lsdException w:name="table of figures" w:semiHidden="1" w:unhideWhenUsed="1"/>
     <w:lsdException w:name="envelope address" w:semiHidden="1" w:unhideWhenUsed="1"/>
     <w:lsdException w:name="envelope return" w:semiHidden="1" w:unhideWhenUsed="1"/>
@@ -398,7 +449,7 @@
     <w:lsdException w:name="Title" w:uiPriority="10" w:qFormat="1"/>
     <w:lsdException w:name="Closing" w:semiHidden="1" w:unhideWhenUsed="1"/>
     <w:lsdException w:name="Signature" w:semiHidden="1" w:unhideWhenUsed="1"/>
-    <w:lsdException w:name="Default Paragraph Font" w:uiPriority="1" w:semiHidden="1" w:unhideWhenUsed="1"/>
+    <w:lsdException w:name="Default Paragraph Font" w:semiHidden="1" w:uiPriority="1" w:unhideWhenUsed="1"/>
     <w:lsdException w:name="Body Text" w:semiHidden="1" w:unhideWhenUsed="1"/>
     <w:lsdException w:name="Body Text Indent" w:semiHidden="1" w:unhideWhenUsed="1"/>
     <w:lsdException w:name="List Continue" w:semiHidden="1" w:unhideWhenUsed="1"/>
@@ -438,7 +489,6 @@
     <w:lsdException w:name="HTML Sample" w:semiHidden="1" w:unhideWhenUsed="1"/>
     <w:lsdException w:name="HTML Typewriter" w:semiHidden="1" w:unhideWhenUsed="1"/>
     <w:lsdException w:name="HTML Variable" w:semiHidden="1" w:unhideWhenUsed="1"/>
-    <w:lsdException w:name="Normal Table" w:semiHidden="1" w:unhideWhenUsed="1"/>
     <w:lsdException w:name="annotation subject" w:semiHidden="1" w:unhideWhenUsed="1"/>
     <w:lsdException w:name="No List" w:semiHidden="1" w:unhideWhenUsed="1"/>
     <w:lsdException w:name="Outline List 1" w:semiHidden="1" w:unhideWhenUsed="1"/>
@@ -481,11 +531,8 @@
     <w:lsdException w:name="Table Contemporary" w:semiHidden="1" w:unhideWhenUsed="1"/>
     <w:lsdException w:name="Table Elegant" w:semiHidden="1" w:unhideWhenUsed="1"/>
     <w:lsdException w:name="Table Professional" w:semiHidden="1" w:unhideWhenUsed="1"/>
-    <w:lsdException w:name="Table Subtle 1" w:semiHidden="1" w:unhideWhenUsed="1"/>
     <w:lsdException w:name="Table Subtle 2" w:semiHidden="1" w:unhideWhenUsed="1"/>
     <w:lsdException w:name="Table Web 1" w:semiHidden="1" w:unhideWhenUsed="1"/>
-    <w:lsdException w:name="Table Web 2" w:semiHidden="1" w:unhideWhenUsed="1"/>
-    <w:lsdException w:name="Table Web 3" w:semiHidden="1" w:unhideWhenUsed="1"/>
     <w:lsdException w:name="Balloon Text" w:semiHidden="1" w:unhideWhenUsed="1"/>
     <w:lsdException w:name="Table Grid" w:uiPriority="39"/>
     <w:lsdException w:name="Table Theme" w:semiHidden="1" w:unhideWhenUsed="1"/>
@@ -598,8 +645,8 @@
     <w:lsdException w:name="Subtle Reference" w:uiPriority="31" w:qFormat="1"/>
     <w:lsdException w:name="Intense Reference" w:uiPriority="32" w:qFormat="1"/>
     <w:lsdException w:name="Book Title" w:uiPriority="33" w:qFormat="1"/>
-    <w:lsdException w:name="Bibliography" w:uiPriority="37" w:semiHidden="1" w:unhideWhenUsed="1"/>
-    <w:lsdException w:name="TOC Heading" w:uiPriority="39" w:semiHidden="1" w:unhideWhenUsed="1" w:qFormat="1"/>
+    <w:lsdException w:name="Bibliography" w:semiHidden="1" w:uiPriority="37" w:unhideWhenUsed="1"/>
+    <w:lsdException w:name="TOC Heading" w:semiHidden="1" w:uiPriority="39" w:unhideWhenUsed="1" w:qFormat="1"/>
     <w:lsdException w:name="Plain Table 1" w:uiPriority="41"/>
     <w:lsdException w:name="Plain Table 2" w:uiPriority="42"/>
     <w:lsdException w:name="Plain Table 3" w:uiPriority="43"/>
@@ -704,18 +751,23 @@
     <w:lsdException w:name="List Table 5 Dark Accent 6" w:uiPriority="50"/>
     <w:lsdException w:name="List Table 6 Colorful Accent 6" w:uiPriority="51"/>
     <w:lsdException w:name="List Table 7 Colorful Accent 6" w:uiPriority="52"/>
+    <w:lsdException w:name="Mention" w:semiHidden="1" w:unhideWhenUsed="1"/>
+    <w:lsdException w:name="Smart Hyperlink" w:semiHidden="1" w:unhideWhenUsed="1"/>
+    <w:lsdException w:name="Hashtag" w:semiHidden="1" w:unhideWhenUsed="1"/>
+    <w:lsdException w:name="Unresolved Mention" w:semiHidden="1" w:unhideWhenUsed="1"/>
+    <w:lsdException w:name="Smart Link" w:semiHidden="1" w:unhideWhenUsed="1"/>
   </w:latentStyles>
-  <w:style w:type="paragraph" w:styleId="Normal" w:default="1">
+  <w:style w:type="paragraph" w:default="1" w:styleId="Normal">
     <w:name w:val="Normal"/>
     <w:qFormat/>
   </w:style>
-  <w:style w:type="character" w:styleId="DefaultParagraphFont" w:default="1">
+  <w:style w:type="character" w:default="1" w:styleId="DefaultParagraphFont">
     <w:name w:val="Default Paragraph Font"/>
     <w:uiPriority w:val="1"/>
     <w:semiHidden/>
     <w:unhideWhenUsed/>
   </w:style>
-  <w:style w:type="table" w:styleId="TableNormal" w:default="1">
+  <w:style w:type="table" w:default="1" w:styleId="TableNormal">
     <w:name w:val="Normal Table"/>
     <w:uiPriority w:val="99"/>
     <w:semiHidden/>
@@ -730,21 +782,36 @@
       </w:tblCellMar>
     </w:tblPr>
   </w:style>
-  <w:style w:type="numbering" w:styleId="NoList" w:default="1">
+  <w:style w:type="numbering" w:default="1" w:styleId="NoList">
     <w:name w:val="No List"/>
     <w:uiPriority w:val="99"/>
     <w:semiHidden/>
     <w:unhideWhenUsed/>
   </w:style>
-  <w:style xmlns:w14="http://schemas.microsoft.com/office/word/2010/wordml" xmlns:mc="http://schemas.openxmlformats.org/markup-compatibility/2006" xmlns:w="http://schemas.openxmlformats.org/wordprocessingml/2006/main" w:type="character" w:styleId="Hyperlink" mc:Ignorable="w14">
-    <w:name xmlns:w="http://schemas.openxmlformats.org/wordprocessingml/2006/main" w:val="Hyperlink"/>
-    <w:basedOn xmlns:w="http://schemas.openxmlformats.org/wordprocessingml/2006/main" w:val="DefaultParagraphFont"/>
-    <w:uiPriority xmlns:w="http://schemas.openxmlformats.org/wordprocessingml/2006/main" w:val="99"/>
-    <w:unhideWhenUsed xmlns:w="http://schemas.openxmlformats.org/wordprocessingml/2006/main"/>
-    <w:rPr xmlns:w="http://schemas.openxmlformats.org/wordprocessingml/2006/main">
+  <w:style w:type="character" w:styleId="Hyperlink">
+    <w:name w:val="Hyperlink"/>
+    <w:basedOn w:val="DefaultParagraphFont"/>
+    <w:uiPriority w:val="99"/>
+    <w:unhideWhenUsed/>
+    <w:rPr>
       <w:color w:val="0563C1" w:themeColor="hyperlink"/>
       <w:u w:val="single"/>
     </w:rPr>
+  </w:style>
+  <w:style w:type="character" w:customStyle="1" w:styleId="normaltextrun">
+    <w:name w:val="normaltextrun"/>
+    <w:basedOn w:val="DefaultParagraphFont"/>
+    <w:rsid w:val="00FE7382"/>
+  </w:style>
+  <w:style w:type="character" w:customStyle="1" w:styleId="scxw138108407">
+    <w:name w:val="scxw138108407"/>
+    <w:basedOn w:val="DefaultParagraphFont"/>
+    <w:rsid w:val="00FE7382"/>
+  </w:style>
+  <w:style w:type="character" w:customStyle="1" w:styleId="eop">
+    <w:name w:val="eop"/>
+    <w:basedOn w:val="DefaultParagraphFont"/>
+    <w:rsid w:val="00FE7382"/>
   </w:style>
 </w:styles>
 </file>
@@ -1189,6 +1256,12 @@
 </file>
 
 <file path=customXml/item2.xml><?xml version="1.0" encoding="utf-8"?>
+<p:properties xmlns:p="http://schemas.microsoft.com/office/2006/metadata/properties" xmlns:xsi="http://www.w3.org/2001/XMLSchema-instance" xmlns:pc="http://schemas.microsoft.com/office/infopath/2007/PartnerControls">
+  <documentManagement/>
+</p:properties>
+</file>
+
+<file path=customXml/item3.xml><?xml version="1.0" encoding="utf-8"?>
 <?mso-contentType ?>
 <FormTemplates xmlns="http://schemas.microsoft.com/sharepoint/v3/contenttype/forms">
   <Display>DocumentLibraryForm</Display>
@@ -1197,20 +1270,37 @@
 </FormTemplates>
 </file>
 
-<file path=customXml/item3.xml><?xml version="1.0" encoding="utf-8"?>
-<p:properties xmlns:p="http://schemas.microsoft.com/office/2006/metadata/properties" xmlns:xsi="http://www.w3.org/2001/XMLSchema-instance" xmlns:pc="http://schemas.microsoft.com/office/infopath/2007/PartnerControls">
-  <documentManagement/>
-</p:properties>
-</file>
-
 <file path=customXml/itemProps1.xml><?xml version="1.0" encoding="utf-8"?>
-<ds:datastoreItem xmlns:ds="http://schemas.openxmlformats.org/officeDocument/2006/customXml" ds:itemID="{16E279E1-2E98-4EA8-95A2-E412EBEFA412}"/>
+<ds:datastoreItem xmlns:ds="http://schemas.openxmlformats.org/officeDocument/2006/customXml" ds:itemID="{16E279E1-2E98-4EA8-95A2-E412EBEFA412}">
+  <ds:schemaRefs>
+    <ds:schemaRef ds:uri="http://schemas.microsoft.com/office/2006/metadata/contentType"/>
+    <ds:schemaRef ds:uri="http://schemas.microsoft.com/office/2006/metadata/properties/metaAttributes"/>
+    <ds:schemaRef ds:uri="http://www.w3.org/2001/XMLSchema"/>
+    <ds:schemaRef ds:uri="http://schemas.microsoft.com/office/2006/metadata/properties"/>
+    <ds:schemaRef ds:uri="e9d81c5b-9174-487f-9c97-32e1760a833a"/>
+    <ds:schemaRef ds:uri="http://schemas.microsoft.com/office/2006/documentManagement/types"/>
+    <ds:schemaRef ds:uri="http://schemas.microsoft.com/office/infopath/2007/PartnerControls"/>
+    <ds:schemaRef ds:uri="http://schemas.openxmlformats.org/package/2006/metadata/core-properties"/>
+    <ds:schemaRef ds:uri="http://purl.org/dc/elements/1.1/"/>
+    <ds:schemaRef ds:uri="http://purl.org/dc/terms/"/>
+    <ds:schemaRef ds:uri="http://schemas.microsoft.com/internal/obd"/>
+  </ds:schemaRefs>
+</ds:datastoreItem>
 </file>
 
 <file path=customXml/itemProps2.xml><?xml version="1.0" encoding="utf-8"?>
-<ds:datastoreItem xmlns:ds="http://schemas.openxmlformats.org/officeDocument/2006/customXml" ds:itemID="{6E4AB818-0B9B-482F-BD55-1402CAF80303}"/>
+<ds:datastoreItem xmlns:ds="http://schemas.openxmlformats.org/officeDocument/2006/customXml" ds:itemID="{18BFF1F3-C632-4E58-8038-7D80A8EF89D1}">
+  <ds:schemaRefs>
+    <ds:schemaRef ds:uri="http://schemas.microsoft.com/office/2006/metadata/properties"/>
+    <ds:schemaRef ds:uri="http://schemas.microsoft.com/office/infopath/2007/PartnerControls"/>
+  </ds:schemaRefs>
+</ds:datastoreItem>
 </file>
 
 <file path=customXml/itemProps3.xml><?xml version="1.0" encoding="utf-8"?>
-<ds:datastoreItem xmlns:ds="http://schemas.openxmlformats.org/officeDocument/2006/customXml" ds:itemID="{18BFF1F3-C632-4E58-8038-7D80A8EF89D1}"/>
+<ds:datastoreItem xmlns:ds="http://schemas.openxmlformats.org/officeDocument/2006/customXml" ds:itemID="{6E4AB818-0B9B-482F-BD55-1402CAF80303}">
+  <ds:schemaRefs>
+    <ds:schemaRef ds:uri="http://schemas.microsoft.com/sharepoint/v3/contenttype/forms"/>
+  </ds:schemaRefs>
+</ds:datastoreItem>
 </file>
</xml_diff>